<commit_message>
Added Login Logout Finalized Test
</commit_message>
<xml_diff>
--- a/Documentation/ITC309 Software Development Project 2/Tests/Functional Tests/Cycle 1/Manage Product Use case/Delete Product Test/Delete Product Test Case 4.1.docx
+++ b/Documentation/ITC309 Software Development Project 2/Tests/Functional Tests/Cycle 1/Manage Product Use case/Delete Product Test/Delete Product Test Case 4.1.docx
@@ -357,7 +357,15 @@
               <w:jc w:val="both"/>
             </w:pPr>
             <w:r>
-              <w:t xml:space="preserve">Users need be logged in as a Warehouse Staff (Warehouse Staff Access) in the Manage </w:t>
+              <w:t xml:space="preserve">Users need </w:t>
+            </w:r>
+            <w:r>
+              <w:t xml:space="preserve">to </w:t>
+            </w:r>
+            <w:bookmarkStart w:id="0" w:name="_GoBack"/>
+            <w:bookmarkEnd w:id="0"/>
+            <w:r>
+              <w:t xml:space="preserve">be logged in as a Warehouse Staff (Warehouse Staff Access) in the Manage </w:t>
             </w:r>
             <w:r>
               <w:t>Product</w:t>
@@ -419,8 +427,6 @@
             <w:pPr>
               <w:jc w:val="both"/>
             </w:pPr>
-            <w:bookmarkStart w:id="0" w:name="_GoBack"/>
-            <w:bookmarkEnd w:id="0"/>
           </w:p>
         </w:tc>
       </w:tr>

</xml_diff>